<commit_message>
Correct bugs re Children
</commit_message>
<xml_diff>
--- a/ v  ME 25 0924.docx
+++ b/ v  ME 25 0924.docx
@@ -128,7 +128,7 @@
           </w:tcPr>
           <w:p>
             <w:r>
-              <w:t>The full name of the child</w:t>
+              <w:t>The full names of the children</w:t>
             </w:r>
           </w:p>
         </w:tc>
@@ -148,7 +148,7 @@
           </w:tcPr>
           <w:p>
             <w:r>
-              <w:t>Date of Birth</w:t>
+              <w:t>Dates of Birth</w:t>
             </w:r>
           </w:p>
         </w:tc>
@@ -160,7 +160,7 @@
           </w:tcPr>
           <w:p>
             <w:r>
-              <w:t xml:space="preserve"> </w:t>
+              <w:t>Alfie Jones</w:t>
             </w:r>
           </w:p>
         </w:tc>
@@ -169,7 +169,9 @@
             <w:tcW w:type="dxa" w:w="2880"/>
           </w:tcPr>
           <w:p>
-            <w:r/>
+            <w:r>
+              <w:t>boy</w:t>
+            </w:r>
           </w:p>
         </w:tc>
         <w:tc>
@@ -178,7 +180,39 @@
           </w:tcPr>
           <w:p>
             <w:r>
-              <w:t>24 May 2015</w:t>
+              <w:t>07 May 2015</w:t>
+            </w:r>
+          </w:p>
+        </w:tc>
+      </w:tr>
+      <w:tr>
+        <w:tc>
+          <w:tcPr>
+            <w:tcW w:type="dxa" w:w="2880"/>
+          </w:tcPr>
+          <w:p>
+            <w:r>
+              <w:t>Bridget Jones</w:t>
+            </w:r>
+          </w:p>
+        </w:tc>
+        <w:tc>
+          <w:tcPr>
+            <w:tcW w:type="dxa" w:w="2880"/>
+          </w:tcPr>
+          <w:p>
+            <w:r>
+              <w:t>girl</w:t>
+            </w:r>
+          </w:p>
+        </w:tc>
+        <w:tc>
+          <w:tcPr>
+            <w:tcW w:type="dxa" w:w="2880"/>
+          </w:tcPr>
+          <w:p>
+            <w:r>
+              <w:t>19 Jul 2016</w:t>
             </w:r>
           </w:p>
         </w:tc>
@@ -219,7 +253,7 @@
     <w:p/>
     <w:p>
       <w:r>
-        <w:t>Before Deputy District Judge Campbell  in private on  24 May 2025 .</w:t>
+        <w:t>Before Deputy District Judge Campbell  in private on  25 May 2025 .</w:t>
       </w:r>
     </w:p>
     <w:tbl>
@@ -327,15 +361,17 @@
         <w:pStyle w:val="ListNumber"/>
       </w:pPr>
       <w:r>
-        <w:t>The relevant child within the meaning of the Family Law Act 1995 is:</w:t>
-      </w:r>
-    </w:p>
-    <w:p>
-      <w:r>
+        <w:t>The “relevant children” within the meaning of Family Law Act 1996 are:</w:t>
+        <w:br/>
+        <w:t xml:space="preserve">  a</w:t>
         <w:tab/>
-        <w:t>a</w:t>
+        <w:t>Alfie Jones, a boy born on 19/07/2016.</w:t>
+        <w:br/>
+        <w:br/>
+        <w:t xml:space="preserve">  b</w:t>
         <w:tab/>
-        <w:t xml:space="preserve"> , a  born on 24/05/2015.</w:t>
+        <w:t>Bridget Jones, a girl born on 19/07/2016.</w:t>
+        <w:br/>
       </w:r>
     </w:p>
     <w:p>
@@ -367,7 +403,39 @@
         <w:pStyle w:val="ListNumber"/>
       </w:pPr>
       <w:r>
-        <w:t>This order shall last until 24 November 2025 unless it is set aside or varied before then by an order of the court.</w:t>
+        <w:t>This order shall last until 25 November 2025 unless it is set aside or varied before then by an order of the court.</w:t>
+      </w:r>
+    </w:p>
+    <w:p>
+      <w:pPr>
+        <w:pStyle w:val="ListNumber"/>
+      </w:pPr>
+      <w:r>
+        <w:t>The respondent   must not use or threaten violence against the applicant   and must not instruct, encourage or in any way suggest any other person should do so.</w:t>
+      </w:r>
+    </w:p>
+    <w:p>
+      <w:pPr>
+        <w:pStyle w:val="ListNumber"/>
+      </w:pPr>
+      <w:r>
+        <w:t>The respondent   must not intimidate, harass or pester the applicant    and must not instruct, encourage or in any way suggest any other person should do so.</w:t>
+      </w:r>
+    </w:p>
+    <w:p>
+      <w:pPr>
+        <w:pStyle w:val="ListNumber"/>
+      </w:pPr>
+      <w:r>
+        <w:t>The respondent  , shall leave the property at , , ,   by 4:00 pm on 2025-06-01</w:t>
+      </w:r>
+    </w:p>
+    <w:p>
+      <w:pPr>
+        <w:pStyle w:val="ListNumber"/>
+      </w:pPr>
+      <w:r>
+        <w:t>Having left , , , , the respondent  , must not return to, enter or attempt to enter it.</w:t>
       </w:r>
     </w:p>
     <w:p>
@@ -383,7 +451,7 @@
     <w:p/>
     <w:p>
       <w:r>
-        <w:t>24 May 2025</w:t>
+        <w:t>25 May 2025</w:t>
       </w:r>
     </w:p>
     <w:sectPr>

</xml_diff>